<commit_message>
Add updated cognitive walkthrough documents
</commit_message>
<xml_diff>
--- a/Project supporting Artifacts/Evaluation/cognitive_walkthrough/Cognitive walkthrough.docx
+++ b/Project supporting Artifacts/Evaluation/cognitive_walkthrough/Cognitive walkthrough.docx
@@ -39,49 +39,7 @@
         <w:rPr>
           <w:lang w:val="en-US"/>
         </w:rPr>
-        <w:t xml:space="preserve">Two subjects were interviewed using the cognitive walk-through technique. Each user was given several tasks to complete. Time, notes and feedback was collected for each of these tasks. </w:t>
-      </w:r>
-      <w:r>
-        <w:rPr>
-          <w:lang w:val="en-US"/>
-        </w:rPr>
-        <w:t xml:space="preserve">It is important to note that this experiment </w:t>
-      </w:r>
-      <w:r>
-        <w:rPr>
-          <w:lang w:val="en-US"/>
-        </w:rPr>
-        <w:t>is</w:t>
-      </w:r>
-      <w:r>
-        <w:rPr>
-          <w:lang w:val="en-US"/>
-        </w:rPr>
-        <w:t xml:space="preserve"> </w:t>
-      </w:r>
-      <w:r>
-        <w:rPr>
-          <w:lang w:val="en-US"/>
-        </w:rPr>
-        <w:t>im</w:t>
-      </w:r>
-      <w:r>
-        <w:rPr>
-          <w:lang w:val="en-US"/>
-        </w:rPr>
-        <w:t xml:space="preserve">perfect as for the second version the users knew what they had to do and were a lot quicker. They did use separate </w:t>
-      </w:r>
-      <w:r>
-        <w:rPr>
-          <w:lang w:val="en-US"/>
-        </w:rPr>
-        <w:t>datasets,</w:t>
-      </w:r>
-      <w:r>
-        <w:rPr>
-          <w:lang w:val="en-US"/>
-        </w:rPr>
-        <w:t xml:space="preserve"> however. </w:t>
+        <w:t xml:space="preserve">Two subjects were interviewed using the cognitive walk-through technique. Each user was given several tasks to complete. Time, notes and feedback was collected for each of these tasks. It is important to note that this experiment is imperfect as for the second version the users knew what they had to do and were a lot quicker. They did use separate datasets, however. </w:t>
       </w:r>
     </w:p>
     <w:p>
@@ -902,23 +860,7 @@
                 <w:color w:val="000000"/>
                 <w:lang w:eastAsia="en-GB"/>
               </w:rPr>
-              <w:t xml:space="preserve">Website did not work on work laptop due to security screening. User initially tried to upload an excel file but got an error. Had to intervene and tell them only comma </w:t>
-            </w:r>
-            <w:r>
-              <w:rPr>
-                <w:rFonts w:ascii="Calibri" w:eastAsia="Times New Roman" w:hAnsi="Calibri" w:cs="Calibri"/>
-                <w:color w:val="000000"/>
-                <w:lang w:eastAsia="en-GB"/>
-              </w:rPr>
-              <w:t>delimited</w:t>
-            </w:r>
-            <w:r>
-              <w:rPr>
-                <w:rFonts w:ascii="Calibri" w:eastAsia="Times New Roman" w:hAnsi="Calibri" w:cs="Calibri"/>
-                <w:color w:val="000000"/>
-                <w:lang w:eastAsia="en-GB"/>
-              </w:rPr>
-              <w:t xml:space="preserve"> CSV's are accepted. User also did not understand Job ID and had to navigate back to retrieve it.</w:t>
+              <w:t>Website did not work on work laptop due to security screening. User initially tried to upload an excel file but got an error. Had to intervene and tell them only comma delimited CSV's are accepted. User also did not understand Job ID and had to navigate back to retrieve it.</w:t>
             </w:r>
           </w:p>
         </w:tc>
@@ -948,39 +890,7 @@
                 <w:color w:val="000000"/>
                 <w:lang w:eastAsia="en-GB"/>
               </w:rPr>
-              <w:t xml:space="preserve">User tried to upload excel but </w:t>
-            </w:r>
-            <w:r>
-              <w:rPr>
-                <w:rFonts w:ascii="Calibri" w:eastAsia="Times New Roman" w:hAnsi="Calibri" w:cs="Calibri"/>
-                <w:color w:val="000000"/>
-                <w:lang w:eastAsia="en-GB"/>
-              </w:rPr>
-              <w:t>intervention</w:t>
-            </w:r>
-            <w:r>
-              <w:rPr>
-                <w:rFonts w:ascii="Calibri" w:eastAsia="Times New Roman" w:hAnsi="Calibri" w:cs="Calibri"/>
-                <w:color w:val="000000"/>
-                <w:lang w:eastAsia="en-GB"/>
-              </w:rPr>
-              <w:t xml:space="preserve"> required to explain only comma </w:t>
-            </w:r>
-            <w:r>
-              <w:rPr>
-                <w:rFonts w:ascii="Calibri" w:eastAsia="Times New Roman" w:hAnsi="Calibri" w:cs="Calibri"/>
-                <w:color w:val="000000"/>
-                <w:lang w:eastAsia="en-GB"/>
-              </w:rPr>
-              <w:t>delimited</w:t>
-            </w:r>
-            <w:r>
-              <w:rPr>
-                <w:rFonts w:ascii="Calibri" w:eastAsia="Times New Roman" w:hAnsi="Calibri" w:cs="Calibri"/>
-                <w:color w:val="000000"/>
-                <w:lang w:eastAsia="en-GB"/>
-              </w:rPr>
-              <w:t xml:space="preserve"> CSV's. Had to intervene and tell user about the Job Posting ID.</w:t>
+              <w:t>User tried to upload excel but intervention required to explain only comma delimited CSV's. Had to intervene and tell user about the Job Posting ID.</w:t>
             </w:r>
           </w:p>
         </w:tc>
@@ -1560,39 +1470,7 @@
                 <w:color w:val="000000"/>
                 <w:lang w:eastAsia="en-GB"/>
               </w:rPr>
-              <w:t xml:space="preserve">Casing is wrong. Could </w:t>
-            </w:r>
-            <w:r>
-              <w:rPr>
-                <w:rFonts w:ascii="Calibri" w:eastAsia="Times New Roman" w:hAnsi="Calibri" w:cs="Calibri"/>
-                <w:color w:val="000000"/>
-                <w:lang w:eastAsia="en-GB"/>
-              </w:rPr>
-              <w:t>hardly</w:t>
-            </w:r>
-            <w:r>
-              <w:rPr>
-                <w:rFonts w:ascii="Calibri" w:eastAsia="Times New Roman" w:hAnsi="Calibri" w:cs="Calibri"/>
-                <w:color w:val="000000"/>
-                <w:lang w:eastAsia="en-GB"/>
-              </w:rPr>
-              <w:t xml:space="preserve"> read the font. Check status was very </w:t>
-            </w:r>
-            <w:r>
-              <w:rPr>
-                <w:rFonts w:ascii="Calibri" w:eastAsia="Times New Roman" w:hAnsi="Calibri" w:cs="Calibri"/>
-                <w:color w:val="000000"/>
-                <w:lang w:eastAsia="en-GB"/>
-              </w:rPr>
-              <w:t>confusing</w:t>
-            </w:r>
-            <w:r>
-              <w:rPr>
-                <w:rFonts w:ascii="Calibri" w:eastAsia="Times New Roman" w:hAnsi="Calibri" w:cs="Calibri"/>
-                <w:color w:val="000000"/>
-                <w:lang w:eastAsia="en-GB"/>
-              </w:rPr>
-              <w:t xml:space="preserve"> and did not know what job posting ID was. </w:t>
+              <w:t xml:space="preserve">Casing is wrong. Could hardly read the font. Check status was very confusing and did not know what job posting ID was. </w:t>
             </w:r>
           </w:p>
         </w:tc>
@@ -1918,23 +1796,7 @@
                 <w:color w:val="000000"/>
                 <w:lang w:eastAsia="en-GB"/>
               </w:rPr>
-              <w:t xml:space="preserve">Able to quickly find the </w:t>
-            </w:r>
-            <w:r>
-              <w:rPr>
-                <w:rFonts w:ascii="Calibri" w:eastAsia="Times New Roman" w:hAnsi="Calibri" w:cs="Calibri"/>
-                <w:color w:val="000000"/>
-                <w:lang w:eastAsia="en-GB"/>
-              </w:rPr>
-              <w:t>outliers</w:t>
-            </w:r>
-            <w:r>
-              <w:rPr>
-                <w:rFonts w:ascii="Calibri" w:eastAsia="Times New Roman" w:hAnsi="Calibri" w:cs="Calibri"/>
-                <w:color w:val="000000"/>
-                <w:lang w:eastAsia="en-GB"/>
-              </w:rPr>
-              <w:t xml:space="preserve"> as already on profiling page.</w:t>
+              <w:t>Able to quickly find the outliers as already on profiling page.</w:t>
             </w:r>
           </w:p>
         </w:tc>
@@ -2388,15 +2250,7 @@
                 <w:color w:val="000000"/>
                 <w:lang w:eastAsia="en-GB"/>
               </w:rPr>
-              <w:t>Struggled</w:t>
-            </w:r>
-            <w:r>
-              <w:rPr>
-                <w:rFonts w:ascii="Calibri" w:eastAsia="Times New Roman" w:hAnsi="Calibri" w:cs="Calibri"/>
-                <w:color w:val="000000"/>
-                <w:lang w:eastAsia="en-GB"/>
-              </w:rPr>
-              <w:t xml:space="preserve"> </w:t>
+              <w:t xml:space="preserve">Struggled </w:t>
             </w:r>
             <w:r>
               <w:rPr>
@@ -2412,23 +2266,7 @@
                 <w:color w:val="000000"/>
                 <w:lang w:eastAsia="en-GB"/>
               </w:rPr>
-              <w:t xml:space="preserve"> </w:t>
-            </w:r>
-            <w:r>
-              <w:rPr>
-                <w:rFonts w:ascii="Calibri" w:eastAsia="Times New Roman" w:hAnsi="Calibri" w:cs="Calibri"/>
-                <w:color w:val="000000"/>
-                <w:lang w:eastAsia="en-GB"/>
-              </w:rPr>
-              <w:t>determine</w:t>
-            </w:r>
-            <w:r>
-              <w:rPr>
-                <w:rFonts w:ascii="Calibri" w:eastAsia="Times New Roman" w:hAnsi="Calibri" w:cs="Calibri"/>
-                <w:color w:val="000000"/>
-                <w:lang w:eastAsia="en-GB"/>
-              </w:rPr>
-              <w:t xml:space="preserve"> their</w:t>
+              <w:t xml:space="preserve"> determine their</w:t>
             </w:r>
             <w:r>
               <w:rPr>
@@ -3024,23 +2862,7 @@
                 <w:color w:val="000000"/>
                 <w:lang w:eastAsia="en-GB"/>
               </w:rPr>
-              <w:t xml:space="preserve">Error message is all in lower case which is annoying. Does not understand the Job ID and is too slow. Doesn’t give any </w:t>
-            </w:r>
-            <w:r>
-              <w:rPr>
-                <w:rFonts w:ascii="Calibri" w:eastAsia="Times New Roman" w:hAnsi="Calibri" w:cs="Calibri"/>
-                <w:color w:val="000000"/>
-                <w:lang w:eastAsia="en-GB"/>
-              </w:rPr>
-              <w:t>feedback</w:t>
-            </w:r>
-            <w:r>
-              <w:rPr>
-                <w:rFonts w:ascii="Calibri" w:eastAsia="Times New Roman" w:hAnsi="Calibri" w:cs="Calibri"/>
-                <w:color w:val="000000"/>
-                <w:lang w:eastAsia="en-GB"/>
-              </w:rPr>
-              <w:t xml:space="preserve"> when cleaned.</w:t>
+              <w:t>Error message is all in lower case which is annoying. Does not understand the Job ID and is too slow. Doesn’t give any feedback when cleaned.</w:t>
             </w:r>
           </w:p>
         </w:tc>
@@ -4485,23 +4307,7 @@
                 <w:color w:val="000000"/>
                 <w:lang w:eastAsia="en-GB"/>
               </w:rPr>
-              <w:t xml:space="preserve">Went through profiling but was a </w:t>
-            </w:r>
-            <w:r>
-              <w:rPr>
-                <w:rFonts w:ascii="Calibri" w:eastAsia="Times New Roman" w:hAnsi="Calibri" w:cs="Calibri"/>
-                <w:color w:val="000000"/>
-                <w:lang w:eastAsia="en-GB"/>
-              </w:rPr>
-              <w:t>significant</w:t>
-            </w:r>
-            <w:r>
-              <w:rPr>
-                <w:rFonts w:ascii="Calibri" w:eastAsia="Times New Roman" w:hAnsi="Calibri" w:cs="Calibri"/>
-                <w:color w:val="000000"/>
-                <w:lang w:eastAsia="en-GB"/>
-              </w:rPr>
-              <w:t xml:space="preserve"> delay. Eventually came up for profiling</w:t>
+              <w:t>Went through profiling but was a significant delay. Eventually came up for profiling</w:t>
             </w:r>
           </w:p>
         </w:tc>
@@ -4598,23 +4404,7 @@
                 <w:color w:val="000000"/>
                 <w:lang w:eastAsia="en-GB"/>
               </w:rPr>
-              <w:t xml:space="preserve">Weird error message say it was profiled but then went </w:t>
-            </w:r>
-            <w:r>
-              <w:rPr>
-                <w:rFonts w:ascii="Calibri" w:eastAsia="Times New Roman" w:hAnsi="Calibri" w:cs="Calibri"/>
-                <w:color w:val="000000"/>
-                <w:lang w:eastAsia="en-GB"/>
-              </w:rPr>
-              <w:t>to check</w:t>
-            </w:r>
-            <w:r>
-              <w:rPr>
-                <w:rFonts w:ascii="Calibri" w:eastAsia="Times New Roman" w:hAnsi="Calibri" w:cs="Calibri"/>
-                <w:color w:val="000000"/>
-                <w:lang w:eastAsia="en-GB"/>
-              </w:rPr>
-              <w:t xml:space="preserve"> and error</w:t>
+              <w:t>Weird error message say it was profiled but then went to check and error</w:t>
             </w:r>
           </w:p>
         </w:tc>
@@ -5149,6 +4939,14 @@
               </w:rPr>
               <w:t>Same issue with the visuals, thinks they should be clearer</w:t>
             </w:r>
+            <w:r>
+              <w:rPr>
+                <w:rFonts w:ascii="Calibri" w:eastAsia="Times New Roman" w:hAnsi="Calibri" w:cs="Calibri"/>
+                <w:color w:val="000000"/>
+                <w:lang w:eastAsia="en-GB"/>
+              </w:rPr>
+              <w:t>.</w:t>
+            </w:r>
           </w:p>
         </w:tc>
         <w:tc>
@@ -5690,7 +5488,23 @@
                 <w:color w:val="000000"/>
                 <w:lang w:eastAsia="en-GB"/>
               </w:rPr>
-              <w:t xml:space="preserve">Task 4 - Clean the </w:t>
+              <w:t xml:space="preserve">Task </w:t>
+            </w:r>
+            <w:r>
+              <w:rPr>
+                <w:rFonts w:ascii="Calibri" w:eastAsia="Times New Roman" w:hAnsi="Calibri" w:cs="Calibri"/>
+                <w:color w:val="000000"/>
+                <w:lang w:eastAsia="en-GB"/>
+              </w:rPr>
+              <w:t>5</w:t>
+            </w:r>
+            <w:r>
+              <w:rPr>
+                <w:rFonts w:ascii="Calibri" w:eastAsia="Times New Roman" w:hAnsi="Calibri" w:cs="Calibri"/>
+                <w:color w:val="000000"/>
+                <w:lang w:eastAsia="en-GB"/>
+              </w:rPr>
+              <w:t xml:space="preserve"> - Clean the </w:t>
             </w:r>
             <w:r>
               <w:rPr>
@@ -5865,7 +5679,7 @@
                 <w:color w:val="000000"/>
                 <w:lang w:eastAsia="en-GB"/>
               </w:rPr>
-              <w:t>Bug</w:t>
+              <w:t>-</w:t>
             </w:r>
           </w:p>
         </w:tc>
@@ -5896,7 +5710,7 @@
                 <w:color w:val="000000"/>
                 <w:lang w:eastAsia="en-GB"/>
               </w:rPr>
-              <w:t>Bug</w:t>
+              <w:t>-</w:t>
             </w:r>
           </w:p>
         </w:tc>
@@ -5964,7 +5778,7 @@
                 <w:color w:val="000000"/>
                 <w:lang w:eastAsia="en-GB"/>
               </w:rPr>
-              <w:t>Bug</w:t>
+              <w:t>-</w:t>
             </w:r>
           </w:p>
         </w:tc>
@@ -5994,7 +5808,7 @@
                 <w:color w:val="000000"/>
                 <w:lang w:eastAsia="en-GB"/>
               </w:rPr>
-              <w:t>Bug</w:t>
+              <w:t>-</w:t>
             </w:r>
           </w:p>
         </w:tc>
@@ -6061,7 +5875,7 @@
                 <w:color w:val="000000"/>
                 <w:lang w:eastAsia="en-GB"/>
               </w:rPr>
-              <w:t>Bug</w:t>
+              <w:t>-</w:t>
             </w:r>
           </w:p>
         </w:tc>
@@ -6091,7 +5905,7 @@
                 <w:color w:val="000000"/>
                 <w:lang w:eastAsia="en-GB"/>
               </w:rPr>
-              <w:t>Bug</w:t>
+              <w:t>-</w:t>
             </w:r>
           </w:p>
         </w:tc>
@@ -6211,7 +6025,23 @@
                 <w:color w:val="000000"/>
                 <w:lang w:eastAsia="en-GB"/>
               </w:rPr>
-              <w:t>Task 4 - Clean the data based on results you saw</w:t>
+              <w:t xml:space="preserve">Task </w:t>
+            </w:r>
+            <w:r>
+              <w:rPr>
+                <w:rFonts w:ascii="Calibri" w:eastAsia="Times New Roman" w:hAnsi="Calibri" w:cs="Calibri"/>
+                <w:color w:val="000000"/>
+                <w:lang w:eastAsia="en-GB"/>
+              </w:rPr>
+              <w:t>6</w:t>
+            </w:r>
+            <w:r>
+              <w:rPr>
+                <w:rFonts w:ascii="Calibri" w:eastAsia="Times New Roman" w:hAnsi="Calibri" w:cs="Calibri"/>
+                <w:color w:val="000000"/>
+                <w:lang w:eastAsia="en-GB"/>
+              </w:rPr>
+              <w:t xml:space="preserve"> - Clean the data based on results you saw</w:t>
             </w:r>
           </w:p>
         </w:tc>
@@ -6378,7 +6208,7 @@
                 <w:color w:val="000000"/>
                 <w:lang w:eastAsia="en-GB"/>
               </w:rPr>
-              <w:t>Bug</w:t>
+              <w:t>-</w:t>
             </w:r>
           </w:p>
         </w:tc>
@@ -6409,7 +6239,7 @@
                 <w:color w:val="000000"/>
                 <w:lang w:eastAsia="en-GB"/>
               </w:rPr>
-              <w:t>Bug</w:t>
+              <w:t>-</w:t>
             </w:r>
           </w:p>
         </w:tc>
@@ -6477,7 +6307,7 @@
                 <w:color w:val="000000"/>
                 <w:lang w:eastAsia="en-GB"/>
               </w:rPr>
-              <w:t>Bug</w:t>
+              <w:t>-</w:t>
             </w:r>
           </w:p>
         </w:tc>
@@ -6507,7 +6337,7 @@
                 <w:color w:val="000000"/>
                 <w:lang w:eastAsia="en-GB"/>
               </w:rPr>
-              <w:t>Bug</w:t>
+              <w:t>-</w:t>
             </w:r>
           </w:p>
         </w:tc>
@@ -6574,7 +6404,7 @@
                 <w:color w:val="000000"/>
                 <w:lang w:eastAsia="en-GB"/>
               </w:rPr>
-              <w:t>Bug</w:t>
+              <w:t>-</w:t>
             </w:r>
           </w:p>
         </w:tc>
@@ -6604,7 +6434,7 @@
                 <w:color w:val="000000"/>
                 <w:lang w:eastAsia="en-GB"/>
               </w:rPr>
-              <w:t>Bug</w:t>
+              <w:t>-</w:t>
             </w:r>
           </w:p>
         </w:tc>

</xml_diff>